<commit_message>
No je mucho avance jeje
</commit_message>
<xml_diff>
--- a/Análisis/EVS - Plataforma de distribución de videojuegos.docx
+++ b/Análisis/EVS - Plataforma de distribución de videojuegos.docx
@@ -133,10 +133,7 @@
     <w:p/>
     <w:p/>
     <w:p/>
-    <w:p>
-      <w:bookmarkStart w:id="0" w:name="_GoBack"/>
-      <w:bookmarkEnd w:id="0"/>
-    </w:p>
+    <w:p/>
     <w:p>
       <w:pPr>
         <w:pStyle w:val="Ttulo1"/>
@@ -630,116 +627,6 @@
     </w:p>
     <w:p>
       <w:pPr>
-        <w:rPr>
-          <w:rFonts w:eastAsiaTheme="majorEastAsia"/>
-          <w:color w:val="2E74B5" w:themeColor="accent1" w:themeShade="BF"/>
-          <w:sz w:val="32"/>
-          <w:szCs w:val="32"/>
-        </w:rPr>
-      </w:pPr>
-    </w:p>
-    <w:p>
-      <w:pPr>
-        <w:rPr>
-          <w:rFonts w:eastAsiaTheme="majorEastAsia"/>
-          <w:color w:val="2E74B5" w:themeColor="accent1" w:themeShade="BF"/>
-          <w:sz w:val="32"/>
-          <w:szCs w:val="32"/>
-        </w:rPr>
-      </w:pPr>
-    </w:p>
-    <w:p>
-      <w:pPr>
-        <w:rPr>
-          <w:rFonts w:eastAsiaTheme="majorEastAsia"/>
-          <w:color w:val="2E74B5" w:themeColor="accent1" w:themeShade="BF"/>
-          <w:sz w:val="32"/>
-          <w:szCs w:val="32"/>
-        </w:rPr>
-      </w:pPr>
-    </w:p>
-    <w:p>
-      <w:pPr>
-        <w:rPr>
-          <w:rFonts w:eastAsiaTheme="majorEastAsia"/>
-          <w:color w:val="2E74B5" w:themeColor="accent1" w:themeShade="BF"/>
-          <w:sz w:val="32"/>
-          <w:szCs w:val="32"/>
-        </w:rPr>
-      </w:pPr>
-    </w:p>
-    <w:p>
-      <w:pPr>
-        <w:rPr>
-          <w:rFonts w:eastAsiaTheme="majorEastAsia"/>
-          <w:color w:val="2E74B5" w:themeColor="accent1" w:themeShade="BF"/>
-          <w:sz w:val="32"/>
-          <w:szCs w:val="32"/>
-        </w:rPr>
-      </w:pPr>
-    </w:p>
-    <w:p>
-      <w:pPr>
-        <w:rPr>
-          <w:rFonts w:eastAsiaTheme="majorEastAsia"/>
-          <w:color w:val="2E74B5" w:themeColor="accent1" w:themeShade="BF"/>
-          <w:sz w:val="32"/>
-          <w:szCs w:val="32"/>
-        </w:rPr>
-      </w:pPr>
-    </w:p>
-    <w:p>
-      <w:pPr>
-        <w:rPr>
-          <w:rFonts w:eastAsiaTheme="majorEastAsia"/>
-          <w:color w:val="2E74B5" w:themeColor="accent1" w:themeShade="BF"/>
-          <w:sz w:val="32"/>
-          <w:szCs w:val="32"/>
-        </w:rPr>
-      </w:pPr>
-    </w:p>
-    <w:p>
-      <w:pPr>
-        <w:rPr>
-          <w:rFonts w:eastAsiaTheme="majorEastAsia"/>
-          <w:color w:val="2E74B5" w:themeColor="accent1" w:themeShade="BF"/>
-          <w:sz w:val="32"/>
-          <w:szCs w:val="32"/>
-        </w:rPr>
-      </w:pPr>
-    </w:p>
-    <w:p>
-      <w:pPr>
-        <w:rPr>
-          <w:rFonts w:eastAsiaTheme="majorEastAsia"/>
-          <w:color w:val="2E74B5" w:themeColor="accent1" w:themeShade="BF"/>
-          <w:sz w:val="32"/>
-          <w:szCs w:val="32"/>
-        </w:rPr>
-      </w:pPr>
-    </w:p>
-    <w:p>
-      <w:pPr>
-        <w:rPr>
-          <w:rFonts w:eastAsiaTheme="majorEastAsia"/>
-          <w:color w:val="2E74B5" w:themeColor="accent1" w:themeShade="BF"/>
-          <w:sz w:val="32"/>
-          <w:szCs w:val="32"/>
-        </w:rPr>
-      </w:pPr>
-    </w:p>
-    <w:p>
-      <w:pPr>
-        <w:rPr>
-          <w:rFonts w:eastAsiaTheme="majorEastAsia"/>
-          <w:color w:val="2E74B5" w:themeColor="accent1" w:themeShade="BF"/>
-          <w:sz w:val="32"/>
-          <w:szCs w:val="32"/>
-        </w:rPr>
-      </w:pPr>
-    </w:p>
-    <w:p>
-      <w:pPr>
         <w:pStyle w:val="Ttulo1"/>
         <w:numPr>
           <w:ilvl w:val="0"/>
@@ -754,6 +641,7 @@
         <w:rPr>
           <w:rFonts w:cs="Arial"/>
         </w:rPr>
+        <w:lastRenderedPageBreak/>
         <w:t>Estudio de viabilidad del Sistema (EVS)</w:t>
       </w:r>
     </w:p>
@@ -869,14 +757,7 @@
         <w:rPr>
           <w:rFonts w:cs="Arial"/>
         </w:rPr>
-        <w:t xml:space="preserve">, los cuales podrán acceder a los videojuegos que haya subidos en la plataforma, descargarlos y jugarlos en </w:t>
-      </w:r>
-      <w:r>
-        <w:rPr>
-          <w:rFonts w:cs="Arial"/>
-        </w:rPr>
-        <w:lastRenderedPageBreak/>
-        <w:t>su ordenador con solo pulsar un botón.</w:t>
+        <w:t>, los cuales podrán acceder a los videojuegos que haya subidos en la plataforma, descargarlos y jugarlos en su ordenador con solo pulsar un botón.</w:t>
       </w:r>
       <w:r>
         <w:rPr>
@@ -971,6 +852,7 @@
         <w:rPr>
           <w:rFonts w:cs="Arial"/>
         </w:rPr>
+        <w:lastRenderedPageBreak/>
         <w:t>Diagrama de contexto del Sistema</w:t>
       </w:r>
     </w:p>
@@ -1005,7 +887,7 @@
             <v:path o:extrusionok="f" gradientshapeok="t" o:connecttype="rect"/>
             <o:lock v:ext="edit" aspectratio="t"/>
           </v:shapetype>
-          <v:shape id="_x0000_i1025" type="#_x0000_t75" style="width:425.3pt;height:3in">
+          <v:shape id="_x0000_i1025" type="#_x0000_t75" style="width:425.65pt;height:3in">
             <v:imagedata r:id="rId8" o:title="PlataformaDistVid"/>
           </v:shape>
         </w:pict>
@@ -1035,7 +917,6 @@
         <w:rPr>
           <w:rFonts w:cs="Arial"/>
         </w:rPr>
-        <w:lastRenderedPageBreak/>
         <w:t>Estructura organizativa</w:t>
       </w:r>
     </w:p>
@@ -1077,6 +958,7 @@
         <w:rPr>
           <w:rFonts w:cs="Arial"/>
         </w:rPr>
+        <w:lastRenderedPageBreak/>
         <w:t>Descripción de la Situación Actual</w:t>
       </w:r>
     </w:p>
@@ -1165,30 +1047,6 @@
     </w:p>
     <w:p>
       <w:pPr>
-        <w:spacing w:line="480" w:lineRule="auto"/>
-        <w:rPr>
-          <w:rFonts w:cs="Arial"/>
-        </w:rPr>
-      </w:pPr>
-    </w:p>
-    <w:p>
-      <w:pPr>
-        <w:spacing w:line="480" w:lineRule="auto"/>
-        <w:rPr>
-          <w:rFonts w:cs="Arial"/>
-        </w:rPr>
-      </w:pPr>
-    </w:p>
-    <w:p>
-      <w:pPr>
-        <w:spacing w:line="480" w:lineRule="auto"/>
-        <w:rPr>
-          <w:rFonts w:cs="Arial"/>
-        </w:rPr>
-      </w:pPr>
-    </w:p>
-    <w:p>
-      <w:pPr>
         <w:pStyle w:val="Ttulo1"/>
         <w:numPr>
           <w:ilvl w:val="0"/>
@@ -1197,7 +1055,6 @@
         <w:spacing w:line="360" w:lineRule="auto"/>
       </w:pPr>
       <w:r>
-        <w:lastRenderedPageBreak/>
         <w:t>Catálogo de usuarios</w:t>
       </w:r>
     </w:p>
@@ -1652,12 +1509,8 @@
               </w:tabs>
             </w:pPr>
             <w:r>
-              <w:lastRenderedPageBreak/>
               <w:t>RQF3</w:t>
             </w:r>
-            <w:r>
-              <w:tab/>
-            </w:r>
           </w:p>
         </w:tc>
         <w:tc>
@@ -1666,7 +1519,7 @@
           </w:tcPr>
           <w:p>
             <w:r>
-              <w:t>Debe permitir agregar a usuarios como amigos</w:t>
+              <w:t>Debe permitir visualizar todos los juegos disponibles</w:t>
             </w:r>
           </w:p>
         </w:tc>
@@ -1679,7 +1532,7 @@
               <w:jc w:val="center"/>
             </w:pPr>
             <w:r>
-              <w:t>3</w:t>
+              <w:t>1</w:t>
             </w:r>
           </w:p>
         </w:tc>
@@ -1722,7 +1575,7 @@
           </w:tcPr>
           <w:p>
             <w:r>
-              <w:t>Debe permitir chatear en tiempo real con los usuarios agregados como amigos</w:t>
+              <w:t>Debe permitir agregar a usuarios como amigos</w:t>
             </w:r>
           </w:p>
         </w:tc>
@@ -1767,9 +1620,6 @@
             <w:r>
               <w:t>RQF5</w:t>
             </w:r>
-            <w:r>
-              <w:tab/>
-            </w:r>
           </w:p>
         </w:tc>
         <w:tc>
@@ -1778,16 +1628,7 @@
           </w:tcPr>
           <w:p>
             <w:r>
-              <w:t>Debe permitir la descarga e instalación y desinstalación</w:t>
-            </w:r>
-            <w:r>
-              <w:t xml:space="preserve"> de </w:t>
-            </w:r>
-            <w:r>
-              <w:t xml:space="preserve">los </w:t>
-            </w:r>
-            <w:r>
-              <w:t>juegos a los usuarios registrados</w:t>
+              <w:t>Debe permitir borrar a usuarios como amigos</w:t>
             </w:r>
           </w:p>
         </w:tc>
@@ -1799,9 +1640,6 @@
             <w:pPr>
               <w:jc w:val="center"/>
             </w:pPr>
-            <w:r>
-              <w:t>1</w:t>
-            </w:r>
           </w:p>
         </w:tc>
         <w:tc>
@@ -1812,9 +1650,8 @@
             <w:pPr>
               <w:jc w:val="center"/>
             </w:pPr>
-            <w:r>
-              <w:t>11/03/2019</w:t>
-            </w:r>
+            <w:bookmarkStart w:id="0" w:name="_GoBack"/>
+            <w:bookmarkEnd w:id="0"/>
           </w:p>
         </w:tc>
       </w:tr>
@@ -1830,7 +1667,7 @@
               </w:tabs>
             </w:pPr>
             <w:r>
-              <w:t>RQF6</w:t>
+              <w:t>RQF5</w:t>
             </w:r>
             <w:r>
               <w:tab/>
@@ -1843,7 +1680,7 @@
           </w:tcPr>
           <w:p>
             <w:r>
-              <w:t>Debe avisar a los usuarios de las actualizaciones de los juegos instalados</w:t>
+              <w:t>Debe permitir chatear en tiempo real con los usuarios agregados como amigos</w:t>
             </w:r>
           </w:p>
         </w:tc>
@@ -1856,7 +1693,7 @@
               <w:jc w:val="center"/>
             </w:pPr>
             <w:r>
-              <w:t>1</w:t>
+              <w:t>3</w:t>
             </w:r>
           </w:p>
         </w:tc>
@@ -1886,7 +1723,7 @@
               </w:tabs>
             </w:pPr>
             <w:r>
-              <w:t>RQF7</w:t>
+              <w:t>RQF6</w:t>
             </w:r>
             <w:r>
               <w:tab/>
@@ -1899,7 +1736,16 @@
           </w:tcPr>
           <w:p>
             <w:r>
-              <w:t>Debe permitir visualizar las estadísticas de los juegos a los usuarios administradores</w:t>
+              <w:t>Debe permitir la descarga e instalación y desinstalación</w:t>
+            </w:r>
+            <w:r>
+              <w:t xml:space="preserve"> de </w:t>
+            </w:r>
+            <w:r>
+              <w:t xml:space="preserve">los </w:t>
+            </w:r>
+            <w:r>
+              <w:t>juegos a los usuarios registrados</w:t>
             </w:r>
           </w:p>
         </w:tc>
@@ -1912,7 +1758,7 @@
               <w:jc w:val="center"/>
             </w:pPr>
             <w:r>
-              <w:t>2</w:t>
+              <w:t>1</w:t>
             </w:r>
           </w:p>
         </w:tc>
@@ -1942,7 +1788,119 @@
               </w:tabs>
             </w:pPr>
             <w:r>
+              <w:t>RQF7</w:t>
+            </w:r>
+            <w:r>
+              <w:tab/>
+            </w:r>
+          </w:p>
+        </w:tc>
+        <w:tc>
+          <w:tcPr>
+            <w:tcW w:w="3827" w:type="dxa"/>
+          </w:tcPr>
+          <w:p>
+            <w:r>
+              <w:t>Debe avisar a los usuarios de las actualizaciones de los juegos instalados</w:t>
+            </w:r>
+          </w:p>
+        </w:tc>
+        <w:tc>
+          <w:tcPr>
+            <w:tcW w:w="1276" w:type="dxa"/>
+          </w:tcPr>
+          <w:p>
+            <w:pPr>
+              <w:jc w:val="center"/>
+            </w:pPr>
+            <w:r>
+              <w:t>1</w:t>
+            </w:r>
+          </w:p>
+        </w:tc>
+        <w:tc>
+          <w:tcPr>
+            <w:tcW w:w="1978" w:type="dxa"/>
+          </w:tcPr>
+          <w:p>
+            <w:pPr>
+              <w:jc w:val="center"/>
+            </w:pPr>
+            <w:r>
+              <w:t>11/03/2019</w:t>
+            </w:r>
+          </w:p>
+        </w:tc>
+      </w:tr>
+      <w:tr>
+        <w:tc>
+          <w:tcPr>
+            <w:tcW w:w="1413" w:type="dxa"/>
+          </w:tcPr>
+          <w:p>
+            <w:pPr>
+              <w:tabs>
+                <w:tab w:val="left" w:pos="1107"/>
+              </w:tabs>
+            </w:pPr>
+            <w:r>
               <w:t>RQF8</w:t>
+            </w:r>
+            <w:r>
+              <w:tab/>
+            </w:r>
+          </w:p>
+        </w:tc>
+        <w:tc>
+          <w:tcPr>
+            <w:tcW w:w="3827" w:type="dxa"/>
+          </w:tcPr>
+          <w:p>
+            <w:r>
+              <w:t>Debe permitir visualizar las estadísticas de los juegos a los usuarios administradores</w:t>
+            </w:r>
+          </w:p>
+        </w:tc>
+        <w:tc>
+          <w:tcPr>
+            <w:tcW w:w="1276" w:type="dxa"/>
+          </w:tcPr>
+          <w:p>
+            <w:pPr>
+              <w:jc w:val="center"/>
+            </w:pPr>
+            <w:r>
+              <w:t>2</w:t>
+            </w:r>
+          </w:p>
+        </w:tc>
+        <w:tc>
+          <w:tcPr>
+            <w:tcW w:w="1978" w:type="dxa"/>
+          </w:tcPr>
+          <w:p>
+            <w:pPr>
+              <w:jc w:val="center"/>
+            </w:pPr>
+            <w:r>
+              <w:t>11/03/2019</w:t>
+            </w:r>
+          </w:p>
+        </w:tc>
+      </w:tr>
+      <w:tr>
+        <w:tc>
+          <w:tcPr>
+            <w:tcW w:w="1413" w:type="dxa"/>
+          </w:tcPr>
+          <w:p>
+            <w:pPr>
+              <w:tabs>
+                <w:tab w:val="left" w:pos="1107"/>
+              </w:tabs>
+            </w:pPr>
+            <w:r>
+              <w:t>RQF9</w:t>
             </w:r>
           </w:p>
         </w:tc>
@@ -2055,7 +2013,6 @@
         <w:spacing w:line="480" w:lineRule="auto"/>
       </w:pPr>
       <w:r>
-        <w:lastRenderedPageBreak/>
         <w:t>Requisitos</w:t>
       </w:r>
     </w:p>
@@ -2122,6 +2079,7 @@
         <w:spacing w:line="480" w:lineRule="auto"/>
       </w:pPr>
       <w:r>
+        <w:lastRenderedPageBreak/>
         <w:t xml:space="preserve">Para la programación </w:t>
       </w:r>
       <w:r>
@@ -2350,7 +2308,6 @@
         </w:numPr>
       </w:pPr>
       <w:r>
-        <w:lastRenderedPageBreak/>
         <w:t>Solución propuesta</w:t>
       </w:r>
     </w:p>
@@ -5145,7 +5102,7 @@
 </file>
 
 <file path=customXml/itemProps1.xml><?xml version="1.0" encoding="utf-8"?>
-<ds:datastoreItem xmlns:ds="http://schemas.openxmlformats.org/officeDocument/2006/customXml" ds:itemID="{D1E31A4C-0273-4034-B03D-2BB0C2A729EE}">
+<ds:datastoreItem xmlns:ds="http://schemas.openxmlformats.org/officeDocument/2006/customXml" ds:itemID="{63A58385-C23C-4FD7-85E1-DA237699CE3C}">
   <ds:schemaRefs>
     <ds:schemaRef ds:uri="http://schemas.openxmlformats.org/officeDocument/2006/bibliography"/>
   </ds:schemaRefs>

</xml_diff>